<commit_message>
Nota de impresion en radiologia
1. Checkbox para nota de impresio en las categorias de radiologia agregado.
2. Edicion de formatos de radiologia.
</commit_message>
<xml_diff>
--- a/Resources/F2.docx
+++ b/Resources/F2.docx
@@ -412,69 +412,21 @@
                 <w:sz w:val="24"/>
                 <w:szCs w:val="24"/>
               </w:rPr>
-              <w:t>&lt;</w:t>
-            </w:r>
-            <w:proofErr w:type="spellStart"/>
+              <w:t>&lt;firstname&gt;</w:t>
+            </w:r>
             <w:r>
               <w:rPr>
                 <w:sz w:val="24"/>
                 <w:szCs w:val="24"/>
               </w:rPr>
-              <w:t>firstname</w:t>
-            </w:r>
-            <w:proofErr w:type="spellEnd"/>
+              <w:t xml:space="preserve"> &lt;secondname&gt; </w:t>
+            </w:r>
             <w:r>
               <w:rPr>
                 <w:sz w:val="24"/>
                 <w:szCs w:val="24"/>
               </w:rPr>
-              <w:t>&gt;</w:t>
-            </w:r>
-            <w:r>
-              <w:rPr>
-                <w:sz w:val="24"/>
-                <w:szCs w:val="24"/>
-              </w:rPr>
-              <w:t xml:space="preserve"> &lt;</w:t>
-            </w:r>
-            <w:proofErr w:type="spellStart"/>
-            <w:r>
-              <w:rPr>
-                <w:sz w:val="24"/>
-                <w:szCs w:val="24"/>
-              </w:rPr>
-              <w:t>secondname</w:t>
-            </w:r>
-            <w:proofErr w:type="spellEnd"/>
-            <w:r>
-              <w:rPr>
-                <w:sz w:val="24"/>
-                <w:szCs w:val="24"/>
-              </w:rPr>
-              <w:t xml:space="preserve">&gt; </w:t>
-            </w:r>
-            <w:r>
-              <w:rPr>
-                <w:sz w:val="24"/>
-                <w:szCs w:val="24"/>
-              </w:rPr>
-              <w:t>&lt;</w:t>
-            </w:r>
-            <w:proofErr w:type="spellStart"/>
-            <w:r>
-              <w:rPr>
-                <w:sz w:val="24"/>
-                <w:szCs w:val="24"/>
-              </w:rPr>
-              <w:t>name</w:t>
-            </w:r>
-            <w:proofErr w:type="spellEnd"/>
-            <w:r>
-              <w:rPr>
-                <w:sz w:val="24"/>
-                <w:szCs w:val="24"/>
-              </w:rPr>
-              <w:t>&gt;</w:t>
+              <w:t>&lt;name&gt;</w:t>
             </w:r>
           </w:p>
         </w:tc>
@@ -907,12 +859,6 @@
                 <w:noProof/>
               </w:rPr>
             </w:pPr>
-            <w:r>
-              <w:rPr>
-                <w:noProof/>
-              </w:rPr>
-              <w:t>&lt;Tipo&gt;</w:t>
-            </w:r>
           </w:p>
         </w:tc>
       </w:tr>
@@ -968,7 +914,7 @@
               <w:rPr>
                 <w:noProof/>
               </w:rPr>
-              <w:t>&lt;Anotaciones&gt;</w:t>
+              <w:t>&lt;Tipo&gt;</w:t>
             </w:r>
           </w:p>
         </w:tc>
@@ -1078,6 +1024,12 @@
                 <w:noProof/>
               </w:rPr>
             </w:pPr>
+            <w:r>
+              <w:rPr>
+                <w:noProof/>
+              </w:rPr>
+              <w:t>&lt;Anotaciones&gt;</w:t>
+            </w:r>
           </w:p>
         </w:tc>
       </w:tr>
@@ -1124,7 +1076,6 @@
           </w:tcPr>
           <w:p>
             <w:pPr>
-              <w:jc w:val="center"/>
               <w:rPr>
                 <w:noProof/>
               </w:rPr>
@@ -1231,6 +1182,24 @@
                 <w:noProof/>
               </w:rPr>
             </w:pPr>
+            <w:r>
+              <w:rPr>
+                <w:noProof/>
+              </w:rPr>
+              <w:t>&lt;</w:t>
+            </w:r>
+            <w:r>
+              <w:rPr>
+                <w:noProof/>
+              </w:rPr>
+              <w:t>nota</w:t>
+            </w:r>
+            <w:r>
+              <w:rPr>
+                <w:noProof/>
+              </w:rPr>
+              <w:t>&gt;</w:t>
+            </w:r>
           </w:p>
         </w:tc>
       </w:tr>

</xml_diff>

<commit_message>
Imprime todos los formatos
1. Junta los formatos impares
2. Check de radiologia arreglado
3. Solo imprime la primera hoja, economisando
</commit_message>
<xml_diff>
--- a/Resources/F2.docx
+++ b/Resources/F2.docx
@@ -200,9 +200,9 @@
               <mc:AlternateContent>
                 <mc:Choice Requires="wps">
                   <w:drawing>
-                    <wp:inline distT="0" distB="0" distL="0" distR="0" wp14:anchorId="4755374B" wp14:editId="2B370400">
-                      <wp:extent cx="352425" cy="171450"/>
-                      <wp:effectExtent l="0" t="0" r="28575" b="24130"/>
+                    <wp:inline distT="0" distB="0" distL="0" distR="0" wp14:anchorId="4B407D5C" wp14:editId="04160419">
+                      <wp:extent cx="352425" cy="237507"/>
+                      <wp:effectExtent l="0" t="0" r="28575" b="10160"/>
                       <wp:docPr id="2" name="Rectángulo 2"/>
                       <wp:cNvGraphicFramePr/>
                       <a:graphic xmlns:a="http://schemas.openxmlformats.org/drawingml/2006/main">
@@ -212,7 +212,7 @@
                             <wps:spPr>
                               <a:xfrm>
                                 <a:off x="0" y="0"/>
-                                <a:ext cx="352425" cy="171450"/>
+                                <a:ext cx="352425" cy="237507"/>
                               </a:xfrm>
                               <a:prstGeom prst="rect">
                                 <a:avLst/>
@@ -238,6 +238,18 @@
                                 <a:schemeClr val="dk1"/>
                               </a:fontRef>
                             </wps:style>
+                            <wps:txbx>
+                              <w:txbxContent>
+                                <w:p>
+                                  <w:pPr>
+                                    <w:jc w:val="center"/>
+                                  </w:pPr>
+                                  <w:r>
+                                    <w:t>X</w:t>
+                                  </w:r>
+                                </w:p>
+                              </w:txbxContent>
+                            </wps:txbx>
                             <wps:bodyPr rot="0" spcFirstLastPara="0" vertOverflow="overflow" horzOverflow="overflow" vert="horz" wrap="square" lIns="91440" tIns="45720" rIns="91440" bIns="45720" numCol="1" spcCol="0" rtlCol="0" fromWordArt="0" anchor="ctr" anchorCtr="0" forceAA="0" compatLnSpc="1">
                               <a:prstTxWarp prst="textNoShape">
                                 <a:avLst/>
@@ -252,7 +264,19 @@
                 </mc:Choice>
                 <mc:Fallback>
                   <w:pict>
-                    <v:rect w14:anchorId="4C3AA8BC" id="Rectángulo 2" o:spid="_x0000_s1026" style="width:27.75pt;height:13.5pt;visibility:visible;mso-wrap-style:square;mso-left-percent:-10001;mso-top-percent:-10001;mso-position-horizontal:absolute;mso-position-horizontal-relative:char;mso-position-vertical:absolute;mso-position-vertical-relative:line;mso-left-percent:-10001;mso-top-percent:-10001;v-text-anchor:middle" o:gfxdata="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" fillcolor="#bdd6ee [1304]" strokecolor="black [3200]" strokeweight=".5pt">
+                    <v:rect w14:anchorId="4B407D5C" id="Rectángulo 2" o:spid="_x0000_s1026" style="width:27.75pt;height:18.7pt;visibility:visible;mso-wrap-style:square;mso-left-percent:-10001;mso-top-percent:-10001;mso-position-horizontal:absolute;mso-position-horizontal-relative:char;mso-position-vertical:absolute;mso-position-vertical-relative:line;mso-left-percent:-10001;mso-top-percent:-10001;v-text-anchor:middle" o:gfxdata="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" fillcolor="#bdd6ee [1304]" strokecolor="black [3200]" strokeweight=".5pt">
+                      <v:textbox>
+                        <w:txbxContent>
+                          <w:p>
+                            <w:pPr>
+                              <w:jc w:val="center"/>
+                            </w:pPr>
+                            <w:r>
+                              <w:t>X</w:t>
+                            </w:r>
+                          </w:p>
+                        </w:txbxContent>
+                      </v:textbox>
                       <w10:anchorlock/>
                     </v:rect>
                   </w:pict>
@@ -284,10 +308,10 @@
               <mc:AlternateContent>
                 <mc:Choice Requires="wps">
                   <w:drawing>
-                    <wp:inline distT="0" distB="0" distL="0" distR="0" wp14:anchorId="07F045EA" wp14:editId="27B6DA6E">
-                      <wp:extent cx="352425" cy="171450"/>
-                      <wp:effectExtent l="0" t="0" r="28575" b="19050"/>
-                      <wp:docPr id="4" name="Rectángulo 4"/>
+                    <wp:inline distT="0" distB="0" distL="0" distR="0" wp14:anchorId="56EF99C5" wp14:editId="40EAEEF0">
+                      <wp:extent cx="352425" cy="237507"/>
+                      <wp:effectExtent l="0" t="0" r="28575" b="10160"/>
+                      <wp:docPr id="3" name="Rectángulo 3"/>
                       <wp:cNvGraphicFramePr/>
                       <a:graphic xmlns:a="http://schemas.openxmlformats.org/drawingml/2006/main">
                         <a:graphicData uri="http://schemas.microsoft.com/office/word/2010/wordprocessingShape">
@@ -296,15 +320,15 @@
                             <wps:spPr>
                               <a:xfrm>
                                 <a:off x="0" y="0"/>
-                                <a:ext cx="352425" cy="171450"/>
+                                <a:ext cx="352425" cy="237507"/>
                               </a:xfrm>
                               <a:prstGeom prst="rect">
                                 <a:avLst/>
                               </a:prstGeom>
                               <a:solidFill>
                                 <a:schemeClr val="accent5">
-                                  <a:lumMod val="60000"/>
-                                  <a:lumOff val="40000"/>
+                                  <a:lumMod val="40000"/>
+                                  <a:lumOff val="60000"/>
                                 </a:schemeClr>
                               </a:solidFill>
                             </wps:spPr>
@@ -322,6 +346,15 @@
                                 <a:schemeClr val="dk1"/>
                               </a:fontRef>
                             </wps:style>
+                            <wps:txbx>
+                              <w:txbxContent>
+                                <w:p>
+                                  <w:pPr>
+                                    <w:jc w:val="center"/>
+                                  </w:pPr>
+                                </w:p>
+                              </w:txbxContent>
+                            </wps:txbx>
                             <wps:bodyPr rot="0" spcFirstLastPara="0" vertOverflow="overflow" horzOverflow="overflow" vert="horz" wrap="square" lIns="91440" tIns="45720" rIns="91440" bIns="45720" numCol="1" spcCol="0" rtlCol="0" fromWordArt="0" anchor="ctr" anchorCtr="0" forceAA="0" compatLnSpc="1">
                               <a:prstTxWarp prst="textNoShape">
                                 <a:avLst/>
@@ -336,7 +369,16 @@
                 </mc:Choice>
                 <mc:Fallback>
                   <w:pict>
-                    <v:rect w14:anchorId="0D98BF61" id="Rectángulo 4" o:spid="_x0000_s1026" style="width:27.75pt;height:13.5pt;visibility:visible;mso-wrap-style:square;mso-left-percent:-10001;mso-top-percent:-10001;mso-position-horizontal:absolute;mso-position-horizontal-relative:char;mso-position-vertical:absolute;mso-position-vertical-relative:line;mso-left-percent:-10001;mso-top-percent:-10001;v-text-anchor:middle" o:gfxdata="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" fillcolor="#9cc2e5 [1944]" strokecolor="black [3200]" strokeweight=".5pt">
+                    <v:rect w14:anchorId="56EF99C5" id="Rectángulo 3" o:spid="_x0000_s1027" style="width:27.75pt;height:18.7pt;visibility:visible;mso-wrap-style:square;mso-left-percent:-10001;mso-top-percent:-10001;mso-position-horizontal:absolute;mso-position-horizontal-relative:char;mso-position-vertical:absolute;mso-position-vertical-relative:line;mso-left-percent:-10001;mso-top-percent:-10001;v-text-anchor:middle" o:gfxdata="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" fillcolor="#bdd6ee [1304]" strokecolor="black [3200]" strokeweight=".5pt">
+                      <v:textbox>
+                        <w:txbxContent>
+                          <w:p>
+                            <w:pPr>
+                              <w:jc w:val="center"/>
+                            </w:pPr>
+                          </w:p>
+                        </w:txbxContent>
+                      </v:textbox>
                       <w10:anchorlock/>
                     </v:rect>
                   </w:pict>
@@ -412,21 +454,69 @@
                 <w:sz w:val="24"/>
                 <w:szCs w:val="24"/>
               </w:rPr>
-              <w:t>&lt;firstname&gt;</w:t>
-            </w:r>
+              <w:t>&lt;</w:t>
+            </w:r>
+            <w:proofErr w:type="spellStart"/>
             <w:r>
               <w:rPr>
                 <w:sz w:val="24"/>
                 <w:szCs w:val="24"/>
               </w:rPr>
-              <w:t xml:space="preserve"> &lt;secondname&gt; </w:t>
-            </w:r>
+              <w:t>firstname</w:t>
+            </w:r>
+            <w:proofErr w:type="spellEnd"/>
             <w:r>
               <w:rPr>
                 <w:sz w:val="24"/>
                 <w:szCs w:val="24"/>
               </w:rPr>
-              <w:t>&lt;name&gt;</w:t>
+              <w:t>&gt;</w:t>
+            </w:r>
+            <w:r>
+              <w:rPr>
+                <w:sz w:val="24"/>
+                <w:szCs w:val="24"/>
+              </w:rPr>
+              <w:t xml:space="preserve"> &lt;</w:t>
+            </w:r>
+            <w:proofErr w:type="spellStart"/>
+            <w:r>
+              <w:rPr>
+                <w:sz w:val="24"/>
+                <w:szCs w:val="24"/>
+              </w:rPr>
+              <w:t>secondname</w:t>
+            </w:r>
+            <w:proofErr w:type="spellEnd"/>
+            <w:r>
+              <w:rPr>
+                <w:sz w:val="24"/>
+                <w:szCs w:val="24"/>
+              </w:rPr>
+              <w:t xml:space="preserve">&gt; </w:t>
+            </w:r>
+            <w:r>
+              <w:rPr>
+                <w:sz w:val="24"/>
+                <w:szCs w:val="24"/>
+              </w:rPr>
+              <w:t>&lt;</w:t>
+            </w:r>
+            <w:proofErr w:type="spellStart"/>
+            <w:r>
+              <w:rPr>
+                <w:sz w:val="24"/>
+                <w:szCs w:val="24"/>
+              </w:rPr>
+              <w:t>name</w:t>
+            </w:r>
+            <w:proofErr w:type="spellEnd"/>
+            <w:r>
+              <w:rPr>
+                <w:sz w:val="24"/>
+                <w:szCs w:val="24"/>
+              </w:rPr>
+              <w:t>&gt;</w:t>
             </w:r>
           </w:p>
         </w:tc>

</xml_diff>